<commit_message>
corrections to the explanatory note #5
</commit_message>
<xml_diff>
--- a/docs/ПЗ по известным наборам изображений (ПЗ5).docx
+++ b/docs/ПЗ по известным наборам изображений (ПЗ5).docx
@@ -833,7 +833,6 @@
       <w:pPr>
         <w:pStyle w:val="11"/>
         <w:tabs>
-          <w:tab w:val="left" w:pos="480"/>
           <w:tab w:val="right" w:leader="dot" w:pos="9628"/>
         </w:tabs>
         <w:rPr>
@@ -853,51 +852,34 @@
       <w:r>
         <w:fldChar w:fldCharType="separate"/>
       </w:r>
-      <w:hyperlink w:anchor="_Toc4617928" w:history="1">
+      <w:hyperlink w:anchor="_Toc4885211" w:history="1">
         <w:r>
           <w:rPr>
             <w:rStyle w:val="a6"/>
             <w:noProof/>
           </w:rPr>
-          <w:t>1</w:t>
-        </w:r>
-        <w:r>
-          <w:rPr>
-            <w:rFonts w:asciiTheme="minorHAnsi" w:eastAsiaTheme="minorEastAsia" w:hAnsiTheme="minorHAnsi" w:cstheme="minorBidi"/>
-            <w:noProof/>
-            <w:sz w:val="22"/>
-            <w:szCs w:val="22"/>
-            <w:lang w:val="en-GB" w:eastAsia="en-GB"/>
+          <w:t>Введение</w:t>
+        </w:r>
+        <w:r>
+          <w:rPr>
+            <w:noProof/>
+            <w:webHidden/>
           </w:rPr>
           <w:tab/>
         </w:r>
         <w:r>
           <w:rPr>
-            <w:rStyle w:val="a6"/>
-            <w:noProof/>
-          </w:rPr>
-          <w:t>Введение</w:t>
-        </w:r>
-        <w:r>
-          <w:rPr>
             <w:noProof/>
             <w:webHidden/>
           </w:rPr>
-          <w:tab/>
+          <w:fldChar w:fldCharType="begin"/>
         </w:r>
         <w:r>
           <w:rPr>
             <w:noProof/>
             <w:webHidden/>
           </w:rPr>
-          <w:fldChar w:fldCharType="begin"/>
-        </w:r>
-        <w:r>
-          <w:rPr>
-            <w:noProof/>
-            <w:webHidden/>
-          </w:rPr>
-          <w:instrText xml:space="preserve"> PAGEREF _Toc4617928 \h </w:instrText>
+          <w:instrText xml:space="preserve"> PAGEREF _Toc4885211 \h </w:instrText>
         </w:r>
         <w:r>
           <w:rPr>
@@ -943,13 +925,13 @@
           <w:lang w:val="en-GB" w:eastAsia="en-GB"/>
         </w:rPr>
       </w:pPr>
-      <w:hyperlink w:anchor="_Toc4617929" w:history="1">
+      <w:hyperlink w:anchor="_Toc4885212" w:history="1">
         <w:r>
           <w:rPr>
             <w:rStyle w:val="a6"/>
             <w:noProof/>
           </w:rPr>
-          <w:t>2</w:t>
+          <w:t>1</w:t>
         </w:r>
         <w:r>
           <w:rPr>
@@ -966,7 +948,7 @@
             <w:rStyle w:val="a6"/>
             <w:noProof/>
           </w:rPr>
-          <w:t>AgeDB</w:t>
+          <w:t>Датасет AgeDB</w:t>
         </w:r>
         <w:r>
           <w:rPr>
@@ -987,7 +969,7 @@
             <w:noProof/>
             <w:webHidden/>
           </w:rPr>
-          <w:instrText xml:space="preserve"> PAGEREF _Toc4617929 \h </w:instrText>
+          <w:instrText xml:space="preserve"> PAGEREF _Toc4885212 \h </w:instrText>
         </w:r>
         <w:r>
           <w:rPr>
@@ -1033,13 +1015,13 @@
           <w:lang w:val="en-GB" w:eastAsia="en-GB"/>
         </w:rPr>
       </w:pPr>
-      <w:hyperlink w:anchor="_Toc4617930" w:history="1">
+      <w:hyperlink w:anchor="_Toc4885213" w:history="1">
         <w:r>
           <w:rPr>
             <w:rStyle w:val="a6"/>
             <w:noProof/>
           </w:rPr>
-          <w:t>3</w:t>
+          <w:t>2</w:t>
         </w:r>
         <w:r>
           <w:rPr>
@@ -1056,7 +1038,7 @@
             <w:rStyle w:val="a6"/>
             <w:noProof/>
           </w:rPr>
-          <w:t>UmdFaces</w:t>
+          <w:t>Датасет UmdFaces</w:t>
         </w:r>
         <w:r>
           <w:rPr>
@@ -1077,7 +1059,7 @@
             <w:noProof/>
             <w:webHidden/>
           </w:rPr>
-          <w:instrText xml:space="preserve"> PAGEREF _Toc4617930 \h </w:instrText>
+          <w:instrText xml:space="preserve"> PAGEREF _Toc4885213 \h </w:instrText>
         </w:r>
         <w:r>
           <w:rPr>
@@ -1123,13 +1105,13 @@
           <w:lang w:val="en-GB" w:eastAsia="en-GB"/>
         </w:rPr>
       </w:pPr>
-      <w:hyperlink w:anchor="_Toc4617931" w:history="1">
+      <w:hyperlink w:anchor="_Toc4885214" w:history="1">
         <w:r>
           <w:rPr>
             <w:rStyle w:val="a6"/>
             <w:noProof/>
           </w:rPr>
-          <w:t>4</w:t>
+          <w:t>3</w:t>
         </w:r>
         <w:r>
           <w:rPr>
@@ -1146,7 +1128,7 @@
             <w:rStyle w:val="a6"/>
             <w:noProof/>
           </w:rPr>
-          <w:t>MS-Celeb-1M</w:t>
+          <w:t>Датасет MS-Celeb-1M</w:t>
         </w:r>
         <w:r>
           <w:rPr>
@@ -1167,7 +1149,7 @@
             <w:noProof/>
             <w:webHidden/>
           </w:rPr>
-          <w:instrText xml:space="preserve"> PAGEREF _Toc4617931 \h </w:instrText>
+          <w:instrText xml:space="preserve"> PAGEREF _Toc4885214 \h </w:instrText>
         </w:r>
         <w:r>
           <w:rPr>
@@ -1213,13 +1195,13 @@
           <w:lang w:val="en-GB" w:eastAsia="en-GB"/>
         </w:rPr>
       </w:pPr>
-      <w:hyperlink w:anchor="_Toc4617932" w:history="1">
+      <w:hyperlink w:anchor="_Toc4885215" w:history="1">
         <w:r>
           <w:rPr>
             <w:rStyle w:val="a6"/>
             <w:noProof/>
           </w:rPr>
-          <w:t>5</w:t>
+          <w:t>4</w:t>
         </w:r>
         <w:r>
           <w:rPr>
@@ -1236,7 +1218,7 @@
             <w:rStyle w:val="a6"/>
             <w:noProof/>
           </w:rPr>
-          <w:t>VGGFace2</w:t>
+          <w:t>Датасет VGGFace2</w:t>
         </w:r>
         <w:r>
           <w:rPr>
@@ -1257,7 +1239,7 @@
             <w:noProof/>
             <w:webHidden/>
           </w:rPr>
-          <w:instrText xml:space="preserve"> PAGEREF _Toc4617932 \h </w:instrText>
+          <w:instrText xml:space="preserve"> PAGEREF _Toc4885215 \h </w:instrText>
         </w:r>
         <w:r>
           <w:rPr>
@@ -1303,13 +1285,13 @@
           <w:lang w:val="en-GB" w:eastAsia="en-GB"/>
         </w:rPr>
       </w:pPr>
-      <w:hyperlink w:anchor="_Toc4617933" w:history="1">
+      <w:hyperlink w:anchor="_Toc4885216" w:history="1">
         <w:r>
           <w:rPr>
             <w:rStyle w:val="a6"/>
             <w:noProof/>
           </w:rPr>
-          <w:t>6</w:t>
+          <w:t>5</w:t>
         </w:r>
         <w:r>
           <w:rPr>
@@ -1326,7 +1308,7 @@
             <w:rStyle w:val="a6"/>
             <w:noProof/>
           </w:rPr>
-          <w:t>IJB-A</w:t>
+          <w:t>Датасет IJB-A</w:t>
         </w:r>
         <w:r>
           <w:rPr>
@@ -1347,7 +1329,7 @@
             <w:noProof/>
             <w:webHidden/>
           </w:rPr>
-          <w:instrText xml:space="preserve"> PAGEREF _Toc4617933 \h </w:instrText>
+          <w:instrText xml:space="preserve"> PAGEREF _Toc4885216 \h </w:instrText>
         </w:r>
         <w:r>
           <w:rPr>
@@ -1393,13 +1375,13 @@
           <w:lang w:val="en-GB" w:eastAsia="en-GB"/>
         </w:rPr>
       </w:pPr>
-      <w:hyperlink w:anchor="_Toc4617934" w:history="1">
+      <w:hyperlink w:anchor="_Toc4885217" w:history="1">
         <w:r>
           <w:rPr>
             <w:rStyle w:val="a6"/>
             <w:noProof/>
           </w:rPr>
-          <w:t>7</w:t>
+          <w:t>6</w:t>
         </w:r>
         <w:r>
           <w:rPr>
@@ -1416,7 +1398,7 @@
             <w:rStyle w:val="a6"/>
             <w:noProof/>
           </w:rPr>
-          <w:t>Cross-Age LFW</w:t>
+          <w:t>Датасет Cross-Age LFW</w:t>
         </w:r>
         <w:r>
           <w:rPr>
@@ -1437,7 +1419,7 @@
             <w:noProof/>
             <w:webHidden/>
           </w:rPr>
-          <w:instrText xml:space="preserve"> PAGEREF _Toc4617934 \h </w:instrText>
+          <w:instrText xml:space="preserve"> PAGEREF _Toc4885217 \h </w:instrText>
         </w:r>
         <w:r>
           <w:rPr>
@@ -1483,13 +1465,13 @@
           <w:lang w:val="en-GB" w:eastAsia="en-GB"/>
         </w:rPr>
       </w:pPr>
-      <w:hyperlink w:anchor="_Toc4617935" w:history="1">
+      <w:hyperlink w:anchor="_Toc4885218" w:history="1">
         <w:r>
           <w:rPr>
             <w:rStyle w:val="a6"/>
             <w:noProof/>
           </w:rPr>
-          <w:t>8</w:t>
+          <w:t>7</w:t>
         </w:r>
         <w:r>
           <w:rPr>
@@ -1506,7 +1488,7 @@
             <w:rStyle w:val="a6"/>
             <w:noProof/>
           </w:rPr>
-          <w:t>UTKFaces</w:t>
+          <w:t>Датасет UTKFaces</w:t>
         </w:r>
         <w:r>
           <w:rPr>
@@ -1527,7 +1509,7 @@
             <w:noProof/>
             <w:webHidden/>
           </w:rPr>
-          <w:instrText xml:space="preserve"> PAGEREF _Toc4617935 \h </w:instrText>
+          <w:instrText xml:space="preserve"> PAGEREF _Toc4885218 \h </w:instrText>
         </w:r>
         <w:r>
           <w:rPr>
@@ -1572,7 +1554,7 @@
           <w:lang w:val="en-GB" w:eastAsia="en-GB"/>
         </w:rPr>
       </w:pPr>
-      <w:hyperlink w:anchor="_Toc4617936" w:history="1">
+      <w:hyperlink w:anchor="_Toc4885219" w:history="1">
         <w:r>
           <w:rPr>
             <w:rStyle w:val="a6"/>
@@ -1599,7 +1581,7 @@
             <w:noProof/>
             <w:webHidden/>
           </w:rPr>
-          <w:instrText xml:space="preserve"> PAGEREF _Toc4617936 \h </w:instrText>
+          <w:instrText xml:space="preserve"> PAGEREF _Toc4885219 \h </w:instrText>
         </w:r>
         <w:r>
           <w:rPr>
@@ -1670,8 +1652,6 @@
         </w:rPr>
       </w:pPr>
     </w:p>
-    <w:bookmarkEnd w:id="0"/>
-    <w:bookmarkEnd w:id="1"/>
     <w:p>
       <w:pPr>
         <w:tabs>
@@ -1686,6 +1666,10 @@
           <w:lang w:val="ru-RU"/>
         </w:rPr>
       </w:pPr>
+      <w:bookmarkStart w:id="2" w:name="_GoBack"/>
+      <w:bookmarkEnd w:id="0"/>
+      <w:bookmarkEnd w:id="1"/>
+      <w:bookmarkEnd w:id="2"/>
     </w:p>
     <w:p>
       <w:pPr>
@@ -1700,10 +1684,10 @@
           <w:szCs w:val="28"/>
         </w:rPr>
       </w:pPr>
-      <w:bookmarkStart w:id="2" w:name="_Toc269995866"/>
-      <w:bookmarkStart w:id="3" w:name="_Toc339889723"/>
-      <w:bookmarkStart w:id="4" w:name="_Toc463538319"/>
-      <w:bookmarkStart w:id="5" w:name="_Toc463538331"/>
+      <w:bookmarkStart w:id="3" w:name="_Toc269995866"/>
+      <w:bookmarkStart w:id="4" w:name="_Toc339889723"/>
+      <w:bookmarkStart w:id="5" w:name="_Toc463538319"/>
+      <w:bookmarkStart w:id="6" w:name="_Toc463538331"/>
     </w:p>
     <w:p>
       <w:pPr>
@@ -1761,6 +1745,11 @@
     <w:p>
       <w:pPr>
         <w:pStyle w:val="1"/>
+        <w:numPr>
+          <w:ilvl w:val="0"/>
+          <w:numId w:val="0"/>
+        </w:numPr>
+        <w:ind w:left="680"/>
         <w:rPr>
           <w:rFonts w:cs="Times New Roman"/>
         </w:rPr>
@@ -1771,15 +1760,15 @@
         </w:rPr>
         <w:br w:type="page"/>
       </w:r>
-      <w:bookmarkStart w:id="6" w:name="_Toc339889734"/>
-      <w:bookmarkStart w:id="7" w:name="_Toc463538330"/>
-      <w:bookmarkStart w:id="8" w:name="_Toc463538342"/>
-      <w:bookmarkStart w:id="9" w:name="_Toc194737265"/>
-      <w:bookmarkStart w:id="10" w:name="_Toc4617928"/>
-      <w:bookmarkEnd w:id="2"/>
+      <w:bookmarkStart w:id="7" w:name="_Toc339889734"/>
+      <w:bookmarkStart w:id="8" w:name="_Toc463538330"/>
+      <w:bookmarkStart w:id="9" w:name="_Toc463538342"/>
+      <w:bookmarkStart w:id="10" w:name="_Toc194737265"/>
+      <w:bookmarkStart w:id="11" w:name="_Toc4885211"/>
       <w:bookmarkEnd w:id="3"/>
       <w:bookmarkEnd w:id="4"/>
       <w:bookmarkEnd w:id="5"/>
+      <w:bookmarkEnd w:id="6"/>
       <w:r>
         <w:rPr>
           <w:rFonts w:cs="Times New Roman"/>
@@ -1787,7 +1776,7 @@
         <w:lastRenderedPageBreak/>
         <w:t>Введение</w:t>
       </w:r>
-      <w:bookmarkEnd w:id="10"/>
+      <w:bookmarkEnd w:id="11"/>
     </w:p>
     <w:p>
       <w:pPr>
@@ -1877,6 +1866,13 @@
           <w:lang w:val="en-US"/>
         </w:rPr>
       </w:pPr>
+      <w:bookmarkStart w:id="12" w:name="_Toc4885212"/>
+      <w:r>
+        <w:rPr>
+          <w:rFonts w:cs="Times New Roman"/>
+        </w:rPr>
+        <w:t xml:space="preserve">Датасет </w:t>
+      </w:r>
       <w:r>
         <w:rPr>
           <w:rFonts w:cs="Times New Roman"/>
@@ -1884,8 +1880,7 @@
         </w:rPr>
         <w:t>AgeDB</w:t>
       </w:r>
-      <w:bookmarkStart w:id="11" w:name="_GoBack"/>
-      <w:bookmarkEnd w:id="11"/>
+      <w:bookmarkEnd w:id="12"/>
     </w:p>
     <w:p>
       <w:pPr>
@@ -1915,7 +1910,7 @@
           <w:lang w:val="en-GB" w:eastAsia="en-GB"/>
         </w:rPr>
         <w:drawing>
-          <wp:inline distT="0" distB="0" distL="0" distR="0" wp14:anchorId="7EFBEDE2" wp14:editId="21E1FAA4">
+          <wp:inline distT="0" distB="0" distL="0" distR="0" wp14:anchorId="6495F7F0" wp14:editId="68558F52">
             <wp:extent cx="5772150" cy="2834005"/>
             <wp:effectExtent l="0" t="0" r="0" b="0"/>
             <wp:docPr id="1" name="Рисунок 1"/>
@@ -2060,7 +2055,7 @@
           <w:lang w:eastAsia="en-GB"/>
         </w:rPr>
         <w:drawing>
-          <wp:inline distT="0" distB="0" distL="0" distR="0" wp14:anchorId="7559274A" wp14:editId="7845272F">
+          <wp:inline distT="0" distB="0" distL="0" distR="0" wp14:anchorId="35683487" wp14:editId="79B3DC8E">
             <wp:extent cx="3096260" cy="1814830"/>
             <wp:effectExtent l="0" t="0" r="0" b="0"/>
             <wp:docPr id="2" name="Рисунок 2"/>
@@ -2111,14 +2106,17 @@
       <w:pPr>
         <w:pStyle w:val="1"/>
       </w:pPr>
-      <w:bookmarkStart w:id="12" w:name="_Toc4617930"/>
+      <w:bookmarkStart w:id="13" w:name="_Toc4885213"/>
+      <w:r>
+        <w:t xml:space="preserve">Датасет </w:t>
+      </w:r>
       <w:r>
         <w:rPr>
           <w:lang w:val="en-US"/>
         </w:rPr>
         <w:t>UmdFaces</w:t>
       </w:r>
-      <w:bookmarkEnd w:id="12"/>
+      <w:bookmarkEnd w:id="13"/>
     </w:p>
     <w:p>
       <w:pPr>
@@ -2176,7 +2174,7 @@
           <w:lang w:eastAsia="en-GB"/>
         </w:rPr>
         <w:drawing>
-          <wp:inline distT="0" distB="0" distL="0" distR="0" wp14:anchorId="0FFD2618" wp14:editId="7DAB2F78">
+          <wp:inline distT="0" distB="0" distL="0" distR="0" wp14:anchorId="042138AA" wp14:editId="098775A7">
             <wp:extent cx="3870325" cy="3038475"/>
             <wp:effectExtent l="0" t="0" r="0" b="0"/>
             <wp:docPr id="3" name="Рисунок 3"/>
@@ -2244,14 +2242,17 @@
           <w:lang w:val="en-US"/>
         </w:rPr>
       </w:pPr>
-      <w:bookmarkStart w:id="13" w:name="_Toc4617931"/>
+      <w:bookmarkStart w:id="14" w:name="_Toc4885214"/>
+      <w:r>
+        <w:t xml:space="preserve">Датасет </w:t>
+      </w:r>
       <w:r>
         <w:rPr>
           <w:lang w:val="en-US"/>
         </w:rPr>
         <w:t>MS-Celeb-1M</w:t>
       </w:r>
-      <w:bookmarkEnd w:id="13"/>
+      <w:bookmarkEnd w:id="14"/>
     </w:p>
     <w:p>
       <w:pPr>
@@ -2294,7 +2295,7 @@
         </w:rPr>
         <w:lastRenderedPageBreak/>
         <w:drawing>
-          <wp:anchor distT="0" distB="0" distL="0" distR="0" simplePos="0" relativeHeight="251659264" behindDoc="0" locked="0" layoutInCell="1" allowOverlap="1" wp14:anchorId="2B491D1C" wp14:editId="2EEE813B">
+          <wp:anchor distT="0" distB="0" distL="0" distR="0" simplePos="0" relativeHeight="251659264" behindDoc="0" locked="0" layoutInCell="1" allowOverlap="1" wp14:anchorId="2CB93B5F" wp14:editId="59276BB9">
             <wp:simplePos x="0" y="0"/>
             <wp:positionH relativeFrom="column">
               <wp:posOffset>-942975</wp:posOffset>
@@ -2383,14 +2384,17 @@
           <w:lang w:val="en-US"/>
         </w:rPr>
       </w:pPr>
-      <w:bookmarkStart w:id="14" w:name="_Toc4617932"/>
+      <w:bookmarkStart w:id="15" w:name="_Toc4885215"/>
+      <w:r>
+        <w:t xml:space="preserve">Датасет </w:t>
+      </w:r>
       <w:r>
         <w:rPr>
           <w:lang w:val="en-US"/>
         </w:rPr>
         <w:t>VGGFace2</w:t>
       </w:r>
-      <w:bookmarkEnd w:id="14"/>
+      <w:bookmarkEnd w:id="15"/>
     </w:p>
     <w:p>
       <w:pPr>
@@ -2411,7 +2415,7 @@
           <w:lang w:val="en-GB" w:eastAsia="en-GB"/>
         </w:rPr>
         <w:drawing>
-          <wp:anchor distT="0" distB="0" distL="0" distR="0" simplePos="0" relativeHeight="251662336" behindDoc="0" locked="0" layoutInCell="1" allowOverlap="1" wp14:anchorId="0EE087E8" wp14:editId="56CA9018">
+          <wp:anchor distT="0" distB="0" distL="0" distR="0" simplePos="0" relativeHeight="251662336" behindDoc="0" locked="0" layoutInCell="1" allowOverlap="1" wp14:anchorId="585C8B98" wp14:editId="71643BEE">
             <wp:simplePos x="0" y="0"/>
             <wp:positionH relativeFrom="column">
               <wp:posOffset>-580390</wp:posOffset>
@@ -2484,7 +2488,7 @@
         </w:rPr>
         <w:lastRenderedPageBreak/>
         <w:drawing>
-          <wp:anchor distT="0" distB="0" distL="0" distR="0" simplePos="0" relativeHeight="251661312" behindDoc="0" locked="0" layoutInCell="1" allowOverlap="1" wp14:anchorId="3406C721" wp14:editId="031211BC">
+          <wp:anchor distT="0" distB="0" distL="0" distR="0" simplePos="0" relativeHeight="251661312" behindDoc="0" locked="0" layoutInCell="1" allowOverlap="1" wp14:anchorId="2D5C0103" wp14:editId="3D9FAB21">
             <wp:simplePos x="0" y="0"/>
             <wp:positionH relativeFrom="column">
               <wp:posOffset>219710</wp:posOffset>
@@ -2537,7 +2541,7 @@
           <w:lang w:val="en-US"/>
         </w:rPr>
       </w:pPr>
-      <w:bookmarkStart w:id="15" w:name="_Toc4617933"/>
+      <w:bookmarkStart w:id="16" w:name="_Toc4885216"/>
       <w:r>
         <w:rPr>
           <w:noProof/>
@@ -2545,7 +2549,7 @@
         </w:rPr>
         <w:lastRenderedPageBreak/>
         <w:drawing>
-          <wp:anchor distT="0" distB="0" distL="114300" distR="114300" simplePos="0" relativeHeight="251666432" behindDoc="1" locked="0" layoutInCell="1" allowOverlap="1" wp14:anchorId="673F1D7B" wp14:editId="7B5ADCC3">
+          <wp:anchor distT="0" distB="0" distL="114300" distR="114300" simplePos="0" relativeHeight="251666432" behindDoc="1" locked="0" layoutInCell="1" allowOverlap="1" wp14:anchorId="3174DF11" wp14:editId="6B9E4CFD">
             <wp:simplePos x="0" y="0"/>
             <wp:positionH relativeFrom="column">
               <wp:posOffset>-234315</wp:posOffset>
@@ -2602,7 +2606,7 @@
           <w:lang w:val="en-GB" w:eastAsia="en-GB"/>
         </w:rPr>
         <w:drawing>
-          <wp:anchor distT="0" distB="0" distL="0" distR="0" simplePos="0" relativeHeight="251665408" behindDoc="1" locked="0" layoutInCell="1" allowOverlap="1" wp14:anchorId="67D416F4" wp14:editId="4E81810E">
+          <wp:anchor distT="0" distB="0" distL="0" distR="0" simplePos="0" relativeHeight="251665408" behindDoc="1" locked="0" layoutInCell="1" allowOverlap="1" wp14:anchorId="32FC807E" wp14:editId="1BDA41E9">
             <wp:simplePos x="0" y="0"/>
             <wp:positionH relativeFrom="column">
               <wp:posOffset>-167640</wp:posOffset>
@@ -2648,12 +2652,15 @@
         </w:drawing>
       </w:r>
       <w:r>
+        <w:t xml:space="preserve">Датасет </w:t>
+      </w:r>
+      <w:r>
         <w:rPr>
           <w:lang w:val="en-US"/>
         </w:rPr>
         <w:t>IJB-A</w:t>
       </w:r>
-      <w:bookmarkEnd w:id="15"/>
+      <w:bookmarkEnd w:id="16"/>
     </w:p>
     <w:p>
       <w:pPr>
@@ -2678,14 +2685,17 @@
           <w:lang w:val="en-US"/>
         </w:rPr>
       </w:pPr>
-      <w:bookmarkStart w:id="16" w:name="_Toc4617934"/>
+      <w:bookmarkStart w:id="17" w:name="_Toc4885217"/>
+      <w:r>
+        <w:t xml:space="preserve">Датасет </w:t>
+      </w:r>
       <w:r>
         <w:rPr>
           <w:lang w:val="en-US"/>
         </w:rPr>
         <w:t>Cross-Age LFW</w:t>
       </w:r>
-      <w:bookmarkEnd w:id="16"/>
+      <w:bookmarkEnd w:id="17"/>
     </w:p>
     <w:p>
       <w:pPr>
@@ -2874,7 +2884,7 @@
         </w:rPr>
         <w:lastRenderedPageBreak/>
         <w:drawing>
-          <wp:anchor distT="0" distB="0" distL="0" distR="0" simplePos="0" relativeHeight="251668480" behindDoc="0" locked="0" layoutInCell="1" allowOverlap="1" wp14:anchorId="5940DDEF" wp14:editId="288F1096">
+          <wp:anchor distT="0" distB="0" distL="0" distR="0" simplePos="0" relativeHeight="251668480" behindDoc="0" locked="0" layoutInCell="1" allowOverlap="1" wp14:anchorId="1F1F3CD9" wp14:editId="0C6E02F6">
             <wp:simplePos x="0" y="0"/>
             <wp:positionH relativeFrom="column">
               <wp:align>center</wp:align>
@@ -2926,7 +2936,7 @@
           <w:lang w:val="en-GB" w:eastAsia="en-GB"/>
         </w:rPr>
         <w:drawing>
-          <wp:anchor distT="0" distB="0" distL="0" distR="0" simplePos="0" relativeHeight="251669504" behindDoc="0" locked="0" layoutInCell="1" allowOverlap="1" wp14:anchorId="137C2083" wp14:editId="1BF80926">
+          <wp:anchor distT="0" distB="0" distL="0" distR="0" simplePos="0" relativeHeight="251669504" behindDoc="0" locked="0" layoutInCell="1" allowOverlap="1" wp14:anchorId="73745EB2" wp14:editId="5261CFDE">
             <wp:simplePos x="0" y="0"/>
             <wp:positionH relativeFrom="column">
               <wp:posOffset>-466090</wp:posOffset>
@@ -2983,14 +2993,17 @@
       <w:pPr>
         <w:pStyle w:val="1"/>
       </w:pPr>
-      <w:bookmarkStart w:id="17" w:name="_Toc4617935"/>
+      <w:bookmarkStart w:id="18" w:name="_Toc4885218"/>
+      <w:r>
+        <w:t xml:space="preserve">Датасет </w:t>
+      </w:r>
       <w:r>
         <w:rPr>
           <w:lang w:val="en-US"/>
         </w:rPr>
         <w:t>UTKFaces</w:t>
       </w:r>
-      <w:bookmarkEnd w:id="17"/>
+      <w:bookmarkEnd w:id="18"/>
     </w:p>
     <w:p>
       <w:pPr>
@@ -3068,7 +3081,7 @@
         </w:rPr>
         <w:lastRenderedPageBreak/>
         <w:drawing>
-          <wp:anchor distT="0" distB="0" distL="0" distR="0" simplePos="0" relativeHeight="251671552" behindDoc="0" locked="0" layoutInCell="1" allowOverlap="1" wp14:anchorId="1583BC31" wp14:editId="79D75EEA">
+          <wp:anchor distT="0" distB="0" distL="0" distR="0" simplePos="0" relativeHeight="251671552" behindDoc="0" locked="0" layoutInCell="1" allowOverlap="1" wp14:anchorId="0D706592" wp14:editId="2BF5576D">
             <wp:simplePos x="0" y="0"/>
             <wp:positionH relativeFrom="column">
               <wp:posOffset>-478790</wp:posOffset>
@@ -3255,8 +3268,8 @@
         </w:rPr>
         <w:br w:type="page"/>
       </w:r>
-      <w:bookmarkStart w:id="18" w:name="_Toc480478107"/>
-      <w:bookmarkStart w:id="19" w:name="_Toc4617936"/>
+      <w:bookmarkStart w:id="19" w:name="_Toc480478107"/>
+      <w:bookmarkStart w:id="20" w:name="_Toc4885219"/>
       <w:r>
         <w:rPr>
           <w:rFonts w:cs="Times New Roman"/>
@@ -3266,11 +3279,11 @@
         <w:lastRenderedPageBreak/>
         <w:t>Список используемых источников</w:t>
       </w:r>
-      <w:bookmarkEnd w:id="6"/>
       <w:bookmarkEnd w:id="7"/>
       <w:bookmarkEnd w:id="8"/>
-      <w:bookmarkEnd w:id="18"/>
+      <w:bookmarkEnd w:id="9"/>
       <w:bookmarkEnd w:id="19"/>
+      <w:bookmarkEnd w:id="20"/>
       <w:r>
         <w:rPr>
           <w:rFonts w:cs="Times New Roman"/>
@@ -3280,7 +3293,7 @@
         <w:t xml:space="preserve"> </w:t>
       </w:r>
     </w:p>
-    <w:bookmarkEnd w:id="9"/>
+    <w:bookmarkEnd w:id="10"/>
     <w:p>
       <w:pPr>
         <w:numPr>
@@ -3314,19 +3327,7 @@
         <w:rPr>
           <w:rStyle w:val="a6"/>
         </w:rPr>
-        <w:t>http://openac</w:t>
-      </w:r>
-      <w:r>
-        <w:rPr>
-          <w:rStyle w:val="a6"/>
-        </w:rPr>
-        <w:t>c</w:t>
-      </w:r>
-      <w:r>
-        <w:rPr>
-          <w:rStyle w:val="a6"/>
-        </w:rPr>
-        <w:t>ess.thecvf.com/content_cvpr_2017_workshops/w33/papers/Moschoglou_AgeDB_The_First_CVPR_2017_paper.pdf</w:t>
+        <w:t>http://openaccess.thecvf.com/content_cvpr_2017_workshops/w33/papers/Moschoglou_AgeDB_The_First_CVPR_2017_paper.pdf</w:t>
       </w:r>
       <w:r>
         <w:fldChar w:fldCharType="end"/>
@@ -3357,25 +3358,7 @@
             <w:szCs w:val="28"/>
             <w:lang w:val="ru-RU"/>
           </w:rPr>
-          <w:t>https://arxiv.org/pd</w:t>
-        </w:r>
-        <w:r>
-          <w:rPr>
-            <w:rStyle w:val="a6"/>
-            <w:sz w:val="28"/>
-            <w:szCs w:val="28"/>
-            <w:lang w:val="ru-RU"/>
-          </w:rPr>
-          <w:t>f</w:t>
-        </w:r>
-        <w:r>
-          <w:rPr>
-            <w:rStyle w:val="a6"/>
-            <w:sz w:val="28"/>
-            <w:szCs w:val="28"/>
-            <w:lang w:val="ru-RU"/>
-          </w:rPr>
-          <w:t>/1611.01484.pdf</w:t>
+          <w:t>https://arxiv.org/pdf/1611.01484.pdf</w:t>
         </w:r>
       </w:hyperlink>
     </w:p>
@@ -3404,25 +3387,7 @@
             <w:szCs w:val="28"/>
             <w:lang w:val="ru-RU"/>
           </w:rPr>
-          <w:t>https://arxiv.org/</w:t>
-        </w:r>
-        <w:r>
-          <w:rPr>
-            <w:rStyle w:val="a6"/>
-            <w:sz w:val="28"/>
-            <w:szCs w:val="28"/>
-            <w:lang w:val="ru-RU"/>
-          </w:rPr>
-          <w:t>p</w:t>
-        </w:r>
-        <w:r>
-          <w:rPr>
-            <w:rStyle w:val="a6"/>
-            <w:sz w:val="28"/>
-            <w:szCs w:val="28"/>
-            <w:lang w:val="ru-RU"/>
-          </w:rPr>
-          <w:t>df/1607.08221.pdf</w:t>
+          <w:t>https://arxiv.org/pdf/1607.08221.pdf</w:t>
         </w:r>
       </w:hyperlink>
     </w:p>
@@ -3671,7 +3636,7 @@
         <w:rStyle w:val="a9"/>
         <w:noProof/>
       </w:rPr>
-      <w:t>8</w:t>
+      <w:t>2</w:t>
     </w:r>
     <w:r>
       <w:rPr>
@@ -6927,7 +6892,7 @@
 </file>
 
 <file path=customXml/itemProps1.xml><?xml version="1.0" encoding="utf-8"?>
-<ds:datastoreItem xmlns:ds="http://schemas.openxmlformats.org/officeDocument/2006/customXml" ds:itemID="{45385915-717D-45D7-A3D8-BACD37892C5D}">
+<ds:datastoreItem xmlns:ds="http://schemas.openxmlformats.org/officeDocument/2006/customXml" ds:itemID="{B69FA709-F3DD-494D-9F35-BCFBC4D0E4D9}">
   <ds:schemaRefs>
     <ds:schemaRef ds:uri="http://schemas.openxmlformats.org/officeDocument/2006/bibliography"/>
   </ds:schemaRefs>

</xml_diff>